<commit_message>
Modified requirements for web application
</commit_message>
<xml_diff>
--- a/Домашна 1/Барања.docx
+++ b/Домашна 1/Барања.docx
@@ -443,7 +443,7 @@
                     <v:stroke joinstyle="miter"/>
                     <v:path gradientshapeok="t" o:connecttype="rect"/>
                   </v:shapetype>
-                  <v:shape id="Text Box 152" o:spid="_x0000_s1026" type="#_x0000_t202" style="position:absolute;margin-left:0;margin-top:0;width:8in;height:1in;z-index:251660288;visibility:visible;mso-wrap-style:square;mso-width-percent:941;mso-height-percent:92;mso-top-percent:818;mso-wrap-distance-left:9pt;mso-wrap-distance-top:0;mso-wrap-distance-right:9pt;mso-wrap-distance-bottom:0;mso-position-horizontal:center;mso-position-horizontal-relative:page;mso-position-vertical-relative:page;mso-width-percent:941;mso-height-percent:92;mso-top-percent:818;mso-width-relative:page;mso-height-relative:page;v-text-anchor:bottom" o:gfxdata="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" filled="f" stroked="f" strokeweight=".5pt">
+                  <v:shape id="Text Box 152" o:spid="_x0000_s1026" type="#_x0000_t202" style="position:absolute;margin-left:0;margin-top:0;width:8in;height:1in;z-index:251660288;visibility:visible;mso-wrap-style:square;mso-width-percent:941;mso-height-percent:92;mso-top-percent:818;mso-wrap-distance-left:9pt;mso-wrap-distance-top:0;mso-wrap-distance-right:9pt;mso-wrap-distance-bottom:0;mso-position-horizontal:center;mso-position-horizontal-relative:page;mso-position-vertical-relative:page;mso-width-percent:941;mso-height-percent:92;mso-top-percent:818;mso-width-relative:page;mso-height-relative:page;v-text-anchor:bottom" o:gfxdata="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" filled="f" stroked="f" strokeweight=".5pt">
                     <v:textbox inset="126pt,0,54pt,0">
                       <w:txbxContent>
                         <w:sdt>
@@ -714,7 +714,7 @@
               </mc:Choice>
               <mc:Fallback>
                 <w:pict>
-                  <v:shape w14:anchorId="700DBCDA" id="Text Box 153" o:spid="_x0000_s1027" type="#_x0000_t202" style="position:absolute;margin-left:0;margin-top:0;width:8in;height:79.5pt;z-index:251661312;visibility:visible;mso-wrap-style:square;mso-width-percent:941;mso-height-percent:100;mso-top-percent:700;mso-wrap-distance-left:9pt;mso-wrap-distance-top:0;mso-wrap-distance-right:9pt;mso-wrap-distance-bottom:0;mso-position-horizontal:center;mso-position-horizontal-relative:page;mso-position-vertical-relative:page;mso-width-percent:941;mso-height-percent:100;mso-top-percent:700;mso-width-relative:page;mso-height-relative:page;v-text-anchor:top" o:gfxdata="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" filled="f" stroked="f" strokeweight=".5pt">
+                  <v:shape w14:anchorId="700DBCDA" id="Text Box 153" o:spid="_x0000_s1027" type="#_x0000_t202" style="position:absolute;margin-left:0;margin-top:0;width:8in;height:79.5pt;z-index:251661312;visibility:visible;mso-wrap-style:square;mso-width-percent:941;mso-height-percent:100;mso-top-percent:700;mso-wrap-distance-left:9pt;mso-wrap-distance-top:0;mso-wrap-distance-right:9pt;mso-wrap-distance-bottom:0;mso-position-horizontal:center;mso-position-horizontal-relative:page;mso-position-vertical-relative:page;mso-width-percent:941;mso-height-percent:100;mso-top-percent:700;mso-width-relative:page;mso-height-relative:page;v-text-anchor:top" o:gfxdata="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" filled="f" stroked="f" strokeweight=".5pt">
                     <v:textbox style="mso-fit-shape-to-text:t" inset="126pt,0,54pt,0">
                       <w:txbxContent>
                         <w:p>
@@ -1137,7 +1137,7 @@
               </mc:Choice>
               <mc:Fallback>
                 <w:pict>
-                  <v:shape w14:anchorId="240BBCD7" id="Text Box 154" o:spid="_x0000_s1028" type="#_x0000_t202" style="position:absolute;margin-left:0;margin-top:0;width:8in;height:286.5pt;z-index:251659264;visibility:visible;mso-wrap-style:square;mso-width-percent:941;mso-height-percent:363;mso-top-percent:300;mso-wrap-distance-left:9pt;mso-wrap-distance-top:0;mso-wrap-distance-right:9pt;mso-wrap-distance-bottom:0;mso-position-horizontal:center;mso-position-horizontal-relative:page;mso-position-vertical-relative:page;mso-width-percent:941;mso-height-percent:363;mso-top-percent:300;mso-width-relative:page;mso-height-relative:page;v-text-anchor:bottom" o:gfxdata="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" filled="f" stroked="f" strokeweight=".5pt">
+                  <v:shape w14:anchorId="240BBCD7" id="Text Box 154" o:spid="_x0000_s1028" type="#_x0000_t202" style="position:absolute;margin-left:0;margin-top:0;width:8in;height:286.5pt;z-index:251659264;visibility:visible;mso-wrap-style:square;mso-width-percent:941;mso-height-percent:363;mso-top-percent:300;mso-wrap-distance-left:9pt;mso-wrap-distance-top:0;mso-wrap-distance-right:9pt;mso-wrap-distance-bottom:0;mso-position-horizontal:center;mso-position-horizontal-relative:page;mso-position-vertical-relative:page;mso-width-percent:941;mso-height-percent:363;mso-top-percent:300;mso-width-relative:page;mso-height-relative:page;v-text-anchor:bottom" o:gfxdata="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" filled="f" stroked="f" strokeweight=".5pt">
                     <v:textbox inset="126pt,0,54pt,0">
                       <w:txbxContent>
                         <w:p>
@@ -1455,7 +1455,7 @@
               </mc:Choice>
               <mc:Fallback>
                 <w:pict>
-                  <v:shape w14:anchorId="2D051F48" id="Text Box 3" o:spid="_x0000_s1029" type="#_x0000_t202" style="position:absolute;margin-left:328pt;margin-top:568.5pt;width:148.5pt;height:22.5pt;z-index:251663360;visibility:visible;mso-wrap-style:square;mso-wrap-distance-left:9pt;mso-wrap-distance-top:0;mso-wrap-distance-right:9pt;mso-wrap-distance-bottom:0;mso-position-horizontal:absolute;mso-position-horizontal-relative:margin;mso-position-vertical:absolute;mso-position-vertical-relative:text;v-text-anchor:top" o:gfxdata="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" fillcolor="white [3201]" stroked="f" strokeweight=".5pt">
+                  <v:shape w14:anchorId="2D051F48" id="Text Box 3" o:spid="_x0000_s1029" type="#_x0000_t202" style="position:absolute;margin-left:328pt;margin-top:568.5pt;width:148.5pt;height:22.5pt;z-index:251663360;visibility:visible;mso-wrap-style:square;mso-wrap-distance-left:9pt;mso-wrap-distance-top:0;mso-wrap-distance-right:9pt;mso-wrap-distance-bottom:0;mso-position-horizontal:absolute;mso-position-horizontal-relative:margin;mso-position-vertical:absolute;mso-position-vertical-relative:text;v-text-anchor:top" o:gfxdata="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" fillcolor="white [3201]" stroked="f" strokeweight=".5pt">
                     <v:textbox>
                       <w:txbxContent>
                         <w:p>
@@ -5001,6 +5001,7 @@
         <w:rPr>
           <w:sz w:val="24"/>
           <w:szCs w:val="24"/>
+          <w:lang w:val="mk-MK"/>
         </w:rPr>
       </w:pPr>
       <w:r>
@@ -5218,15 +5219,23 @@
         </w:rPr>
         <w:t xml:space="preserve"> </w:t>
       </w:r>
-      <w:proofErr w:type="spellStart"/>
-      <w:r>
-        <w:rPr>
-          <w:sz w:val="24"/>
-          <w:szCs w:val="24"/>
-        </w:rPr>
-        <w:t>закажување</w:t>
-      </w:r>
-      <w:proofErr w:type="spellEnd"/>
+      <w:r>
+        <w:rPr>
+          <w:sz w:val="24"/>
+          <w:szCs w:val="24"/>
+          <w:lang w:val="mk-MK"/>
+        </w:rPr>
+        <w:t xml:space="preserve">линк до страната на медицинската установа за закажување </w:t>
+      </w:r>
+      <w:proofErr w:type="gramStart"/>
+      <w:r>
+        <w:rPr>
+          <w:sz w:val="24"/>
+          <w:szCs w:val="24"/>
+          <w:lang w:val="mk-MK"/>
+        </w:rPr>
+        <w:t xml:space="preserve">на </w:t>
+      </w:r>
       <w:r>
         <w:rPr>
           <w:sz w:val="24"/>
@@ -5243,6 +5252,7 @@
         <w:t>термин</w:t>
       </w:r>
       <w:proofErr w:type="spellEnd"/>
+      <w:proofErr w:type="gramEnd"/>
       <w:r>
         <w:rPr>
           <w:sz w:val="24"/>
@@ -5352,7 +5362,26 @@
           <w:sz w:val="24"/>
           <w:szCs w:val="24"/>
         </w:rPr>
-        <w:t xml:space="preserve"> Приоритет1</w:t>
+        <w:t xml:space="preserve"> </w:t>
+      </w:r>
+      <w:proofErr w:type="spellStart"/>
+      <w:r>
+        <w:rPr>
+          <w:i/>
+          <w:sz w:val="24"/>
+          <w:szCs w:val="24"/>
+        </w:rPr>
+        <w:t>Приоритет</w:t>
+      </w:r>
+      <w:proofErr w:type="spellEnd"/>
+      <w:r>
+        <w:rPr>
+          <w:i/>
+          <w:sz w:val="24"/>
+          <w:szCs w:val="24"/>
+          <w:lang w:val="mk-MK"/>
+        </w:rPr>
+        <w:t>2</w:t>
       </w:r>
     </w:p>
     <w:p>
@@ -6416,6 +6445,7 @@
         <w:ind w:left="720"/>
         <w:jc w:val="both"/>
         <w:rPr>
+          <w:i/>
           <w:sz w:val="24"/>
           <w:szCs w:val="24"/>
         </w:rPr>
@@ -6597,6 +6627,165 @@
           <w:szCs w:val="24"/>
         </w:rPr>
         <w:t>Приоритет1</w:t>
+      </w:r>
+    </w:p>
+    <w:p>
+      <w:pPr>
+        <w:ind w:left="720"/>
+        <w:jc w:val="both"/>
+        <w:rPr>
+          <w:i/>
+          <w:sz w:val="24"/>
+          <w:szCs w:val="24"/>
+        </w:rPr>
+      </w:pPr>
+      <w:r>
+        <w:rPr>
+          <w:iCs/>
+          <w:sz w:val="24"/>
+          <w:szCs w:val="24"/>
+          <w:lang w:val="mk-MK"/>
+        </w:rPr>
+        <w:t xml:space="preserve">18. Системот треба да овозможи исцртување на рута од локацијата на корисникот до прикажаната локација на селектираната медицинска установа. </w:t>
+      </w:r>
+      <w:r>
+        <w:rPr>
+          <w:i/>
+          <w:sz w:val="24"/>
+          <w:szCs w:val="24"/>
+        </w:rPr>
+        <w:t>Приоритет1</w:t>
+      </w:r>
+    </w:p>
+    <w:p>
+      <w:pPr>
+        <w:ind w:left="720"/>
+        <w:jc w:val="both"/>
+        <w:rPr>
+          <w:i/>
+          <w:sz w:val="24"/>
+          <w:szCs w:val="24"/>
+        </w:rPr>
+      </w:pPr>
+      <w:r>
+        <w:rPr>
+          <w:iCs/>
+          <w:sz w:val="24"/>
+          <w:szCs w:val="24"/>
+          <w:lang w:val="mk-MK"/>
+        </w:rPr>
+        <w:t>1</w:t>
+      </w:r>
+      <w:r>
+        <w:rPr>
+          <w:iCs/>
+          <w:sz w:val="24"/>
+          <w:szCs w:val="24"/>
+          <w:lang w:val="mk-MK"/>
+        </w:rPr>
+        <w:t>9</w:t>
+      </w:r>
+      <w:r>
+        <w:rPr>
+          <w:iCs/>
+          <w:sz w:val="24"/>
+          <w:szCs w:val="24"/>
+          <w:lang w:val="mk-MK"/>
+        </w:rPr>
+        <w:t xml:space="preserve">. </w:t>
+      </w:r>
+      <w:r>
+        <w:rPr>
+          <w:iCs/>
+          <w:sz w:val="24"/>
+          <w:szCs w:val="24"/>
+          <w:lang w:val="mk-MK"/>
+        </w:rPr>
+        <w:t>На барање на корисникот, с</w:t>
+      </w:r>
+      <w:r>
+        <w:rPr>
+          <w:iCs/>
+          <w:sz w:val="24"/>
+          <w:szCs w:val="24"/>
+          <w:lang w:val="mk-MK"/>
+        </w:rPr>
+        <w:t xml:space="preserve">истемот треба да овозможи исцртување на </w:t>
+      </w:r>
+      <w:r>
+        <w:rPr>
+          <w:iCs/>
+          <w:sz w:val="24"/>
+          <w:szCs w:val="24"/>
+          <w:lang w:val="mk-MK"/>
+        </w:rPr>
+        <w:t>локациите на медицинските установи филтрирани според внесените барања на корисникот</w:t>
+      </w:r>
+      <w:r>
+        <w:rPr>
+          <w:iCs/>
+          <w:sz w:val="24"/>
+          <w:szCs w:val="24"/>
+          <w:lang w:val="mk-MK"/>
+        </w:rPr>
+        <w:t xml:space="preserve"> </w:t>
+      </w:r>
+      <w:r>
+        <w:rPr>
+          <w:iCs/>
+          <w:sz w:val="24"/>
+          <w:szCs w:val="24"/>
+          <w:lang w:val="mk-MK"/>
+        </w:rPr>
+        <w:t xml:space="preserve">како град, категорија на здравствена установа и можност за ковид-19 тестирање. </w:t>
+      </w:r>
+      <w:r>
+        <w:rPr>
+          <w:i/>
+          <w:sz w:val="24"/>
+          <w:szCs w:val="24"/>
+        </w:rPr>
+        <w:t>Приоритет1</w:t>
+      </w:r>
+    </w:p>
+    <w:p>
+      <w:pPr>
+        <w:ind w:left="720"/>
+        <w:jc w:val="both"/>
+        <w:rPr>
+          <w:iCs/>
+          <w:sz w:val="24"/>
+          <w:szCs w:val="24"/>
+          <w:lang w:val="mk-MK"/>
+        </w:rPr>
+      </w:pPr>
+      <w:r>
+        <w:rPr>
+          <w:iCs/>
+          <w:sz w:val="24"/>
+          <w:szCs w:val="24"/>
+          <w:lang w:val="mk-MK"/>
+        </w:rPr>
+        <w:t xml:space="preserve">20. Системот треба да овозможи, на почетната страна, приказ на основните извештаи за податоците презентирани на веб апликацијата. </w:t>
+      </w:r>
+      <w:proofErr w:type="spellStart"/>
+      <w:r>
+        <w:rPr>
+          <w:i/>
+          <w:sz w:val="24"/>
+          <w:szCs w:val="24"/>
+        </w:rPr>
+        <w:t>Приоритет</w:t>
+      </w:r>
+      <w:proofErr w:type="spellEnd"/>
+      <w:r>
+        <w:rPr>
+          <w:i/>
+          <w:sz w:val="24"/>
+          <w:szCs w:val="24"/>
+          <w:lang w:val="mk-MK"/>
+        </w:rPr>
+        <w:t>3</w:t>
       </w:r>
     </w:p>
     <w:p>
@@ -6623,6 +6812,7 @@
           <w:sz w:val="28"/>
           <w:szCs w:val="28"/>
         </w:rPr>
+        <w:lastRenderedPageBreak/>
         <w:t xml:space="preserve">2.2. </w:t>
       </w:r>
       <w:proofErr w:type="spellStart"/>
@@ -6812,7 +7002,22 @@
           <w:sz w:val="24"/>
           <w:szCs w:val="24"/>
         </w:rPr>
-        <w:t xml:space="preserve"> 3 </w:t>
+        <w:t xml:space="preserve"> </w:t>
+      </w:r>
+      <w:r>
+        <w:rPr>
+          <w:sz w:val="24"/>
+          <w:szCs w:val="24"/>
+          <w:lang w:val="mk-MK"/>
+        </w:rPr>
+        <w:t>5</w:t>
+      </w:r>
+      <w:r>
+        <w:rPr>
+          <w:sz w:val="24"/>
+          <w:szCs w:val="24"/>
+        </w:rPr>
+        <w:t xml:space="preserve"> </w:t>
       </w:r>
       <w:proofErr w:type="spellStart"/>
       <w:r>
@@ -7657,7 +7862,6 @@
           <w:sz w:val="24"/>
           <w:szCs w:val="24"/>
         </w:rPr>
-        <w:lastRenderedPageBreak/>
         <w:t xml:space="preserve">6. </w:t>
       </w:r>
       <w:proofErr w:type="spellStart"/>
@@ -8995,7 +9199,22 @@
           <w:sz w:val="24"/>
           <w:szCs w:val="24"/>
         </w:rPr>
-        <w:t xml:space="preserve"> 1000 </w:t>
+        <w:t xml:space="preserve"> </w:t>
+      </w:r>
+      <w:r>
+        <w:rPr>
+          <w:sz w:val="24"/>
+          <w:szCs w:val="24"/>
+          <w:lang w:val="mk-MK"/>
+        </w:rPr>
+        <w:t>100</w:t>
+      </w:r>
+      <w:r>
+        <w:rPr>
+          <w:sz w:val="24"/>
+          <w:szCs w:val="24"/>
+        </w:rPr>
+        <w:t xml:space="preserve"> </w:t>
       </w:r>
       <w:proofErr w:type="spellStart"/>
       <w:r>

</xml_diff>